<commit_message>
updated total completed GEC
</commit_message>
<xml_diff>
--- a/GEC WORK/Week 3/Week 3 - Loops.docx
+++ b/GEC WORK/Week 3/Week 3 - Loops.docx
@@ -535,7 +535,35 @@
         <w:rPr>
           <w:color w:val="FF0000"/>
         </w:rPr>
-        <w:t xml:space="preserve">having ++i or i++ in a for loop is down to preference and you will see many arguments online for which is </w:t>
+        <w:t>having ++</w:t>
+      </w:r>
+      <w:proofErr w:type="spellStart"/>
+      <w:r>
+        <w:rPr>
+          <w:color w:val="FF0000"/>
+        </w:rPr>
+        <w:t>i</w:t>
+      </w:r>
+      <w:proofErr w:type="spellEnd"/>
+      <w:r>
+        <w:rPr>
+          <w:color w:val="FF0000"/>
+        </w:rPr>
+        <w:t xml:space="preserve"> or </w:t>
+      </w:r>
+      <w:proofErr w:type="spellStart"/>
+      <w:r>
+        <w:rPr>
+          <w:color w:val="FF0000"/>
+        </w:rPr>
+        <w:t>i</w:t>
+      </w:r>
+      <w:proofErr w:type="spellEnd"/>
+      <w:r>
+        <w:rPr>
+          <w:color w:val="FF0000"/>
+        </w:rPr>
+        <w:t xml:space="preserve">++ in a for loop is down to preference and you will see many arguments online for which is </w:t>
       </w:r>
       <w:r>
         <w:rPr>
@@ -1296,7 +1324,23 @@
         <w:spacing w:line="360" w:lineRule="auto"/>
       </w:pPr>
       <w:r>
-        <w:t>This example takes the for loop example from above and allows us to break out of the loop when i reaches the value of 3. There is no logical reason for this, it is purely to demonstrate how break works:</w:t>
+        <w:t xml:space="preserve">This example takes the </w:t>
+      </w:r>
+      <w:proofErr w:type="gramStart"/>
+      <w:r>
+        <w:t>for loop</w:t>
+      </w:r>
+      <w:proofErr w:type="gramEnd"/>
+      <w:r>
+        <w:t xml:space="preserve"> example from above and allows us to break out of the loop when </w:t>
+      </w:r>
+      <w:proofErr w:type="spellStart"/>
+      <w:r>
+        <w:t>i</w:t>
+      </w:r>
+      <w:proofErr w:type="spellEnd"/>
+      <w:r>
+        <w:t xml:space="preserve"> reaches the value of 3. There is no logical reason for this, it is purely to demonstrate how break works:</w:t>
       </w:r>
     </w:p>
     <w:p>
@@ -1382,7 +1426,15 @@
         <w:spacing w:line="360" w:lineRule="auto"/>
       </w:pPr>
       <w:r>
-        <w:t>For the continue example we will be writing the example posed earlier. We will construct a for loop that iterates 10 times, but if i is 3 we will skip that iteration</w:t>
+        <w:t xml:space="preserve">For the continue example we will be writing the example posed earlier. We will construct a for loop that iterates 10 times, but if </w:t>
+      </w:r>
+      <w:proofErr w:type="spellStart"/>
+      <w:r>
+        <w:t>i</w:t>
+      </w:r>
+      <w:proofErr w:type="spellEnd"/>
+      <w:r>
+        <w:t xml:space="preserve"> is 3 we will skip that iteration</w:t>
       </w:r>
       <w:r>
         <w:t>:</w:t>
@@ -1680,7 +1732,7 @@
           <w:b/>
           <w:bCs/>
         </w:rPr>
-        <w:object w:dxaOrig="9026" w:dyaOrig="11301" w14:anchorId="28126BAD">
+        <w:object w:dxaOrig="9026" w:dyaOrig="11298" w14:anchorId="28126BAD">
           <v:shapetype id="_x0000_t75" coordsize="21600,21600" o:spt="75" o:preferrelative="t" path="m@4@5l@4@11@9@11@9@5xe" filled="f" stroked="f">
             <v:stroke joinstyle="miter"/>
             <v:formulas>
@@ -1700,10 +1752,10 @@
             <v:path o:extrusionok="f" gradientshapeok="t" o:connecttype="rect"/>
             <o:lock v:ext="edit" aspectratio="t"/>
           </v:shapetype>
-          <v:shape id="_x0000_i1027" type="#_x0000_t75" style="width:451.5pt;height:564.75pt" o:ole="">
+          <v:shape id="_x0000_i1029" type="#_x0000_t75" style="width:451.2pt;height:564.6pt" o:ole="">
             <v:imagedata r:id="rId21" o:title=""/>
           </v:shape>
-          <o:OLEObject Type="Embed" ProgID="Word.OpenDocumentText.12" ShapeID="_x0000_i1027" DrawAspect="Content" ObjectID="_1667390029" r:id="rId22"/>
+          <o:OLEObject Type="Embed" ProgID="Word.OpenDocumentText.12" ShapeID="_x0000_i1029" DrawAspect="Content" ObjectID="_1668020930" r:id="rId22"/>
         </w:object>
       </w:r>
     </w:p>
@@ -2089,10 +2141,10 @@
           <w:bCs/>
         </w:rPr>
         <w:object w:dxaOrig="9026" w:dyaOrig="8631" w14:anchorId="1A4D5D23">
-          <v:shape id="_x0000_i1030" type="#_x0000_t75" style="width:451.5pt;height:431.25pt" o:ole="">
+          <v:shape id="_x0000_i1026" type="#_x0000_t75" style="width:451.2pt;height:431.4pt" o:ole="">
             <v:imagedata r:id="rId24" o:title=""/>
           </v:shape>
-          <o:OLEObject Type="Embed" ProgID="Word.OpenDocumentText.12" ShapeID="_x0000_i1030" DrawAspect="Content" ObjectID="_1667390030" r:id="rId25"/>
+          <o:OLEObject Type="Embed" ProgID="Word.OpenDocumentText.12" ShapeID="_x0000_i1026" DrawAspect="Content" ObjectID="_1668020931" r:id="rId25"/>
         </w:object>
       </w:r>
     </w:p>
@@ -2413,10 +2465,10 @@
           <w:bCs/>
         </w:rPr>
         <w:object w:dxaOrig="9026" w:dyaOrig="6852" w14:anchorId="195FBFC1">
-          <v:shape id="_x0000_i1033" type="#_x0000_t75" style="width:451.5pt;height:342.75pt" o:ole="">
+          <v:shape id="_x0000_i1027" type="#_x0000_t75" style="width:451.2pt;height:342.6pt" o:ole="">
             <v:imagedata r:id="rId30" o:title=""/>
           </v:shape>
-          <o:OLEObject Type="Embed" ProgID="Word.OpenDocumentText.12" ShapeID="_x0000_i1033" DrawAspect="Content" ObjectID="_1667390031" r:id="rId31"/>
+          <o:OLEObject Type="Embed" ProgID="Word.OpenDocumentText.12" ShapeID="_x0000_i1027" DrawAspect="Content" ObjectID="_1668020932" r:id="rId31"/>
         </w:object>
       </w:r>
     </w:p>
@@ -4468,21 +4520,6 @@
 </file>
 
 <file path=customXml/item1.xml><?xml version="1.0" encoding="utf-8"?>
-<p:properties xmlns:p="http://schemas.microsoft.com/office/2006/metadata/properties" xmlns:xsi="http://www.w3.org/2001/XMLSchema-instance" xmlns:pc="http://schemas.microsoft.com/office/infopath/2007/PartnerControls">
-  <documentManagement/>
-</p:properties>
-</file>
-
-<file path=customXml/item2.xml><?xml version="1.0" encoding="utf-8"?>
-<?mso-contentType ?>
-<FormTemplates xmlns="http://schemas.microsoft.com/sharepoint/v3/contenttype/forms">
-  <Display>DocumentLibraryForm</Display>
-  <Edit>DocumentLibraryForm</Edit>
-  <New>DocumentLibraryForm</New>
-</FormTemplates>
-</file>
-
-<file path=customXml/item3.xml><?xml version="1.0" encoding="utf-8"?>
 <ct:contentTypeSchema xmlns:ct="http://schemas.microsoft.com/office/2006/metadata/contentType" xmlns:ma="http://schemas.microsoft.com/office/2006/metadata/properties/metaAttributes" ct:_="" ma:_="" ma:contentTypeName="Document" ma:contentTypeID="0x0101009B9390D538F7EE448203A8C6D3CD91D4" ma:contentTypeVersion="12" ma:contentTypeDescription="Create a new document." ma:contentTypeScope="" ma:versionID="61187acafd6be08c92ed609cfcf5d5dd">
   <xsd:schema xmlns:xsd="http://www.w3.org/2001/XMLSchema" xmlns:xs="http://www.w3.org/2001/XMLSchema" xmlns:p="http://schemas.microsoft.com/office/2006/metadata/properties" xmlns:ns2="48a12daf-7843-4cc8-8533-459945ace6ce" xmlns:ns3="6a3747f7-2a82-4cdb-b0b8-f75252427fe9" targetNamespace="http://schemas.microsoft.com/office/2006/metadata/properties" ma:root="true" ma:fieldsID="1031bd71e2e0fb0562b3be4b882ed88c" ns2:_="" ns3:_="">
     <xsd:import namespace="48a12daf-7843-4cc8-8533-459945ace6ce"/>
@@ -4699,24 +4736,22 @@
 </ct:contentTypeSchema>
 </file>
 
-<file path=customXml/itemProps1.xml><?xml version="1.0" encoding="utf-8"?>
-<ds:datastoreItem xmlns:ds="http://schemas.openxmlformats.org/officeDocument/2006/customXml" ds:itemID="{E30B9839-BA84-40DB-A248-02B18ECB5FA1}">
-  <ds:schemaRefs>
-    <ds:schemaRef ds:uri="http://schemas.microsoft.com/office/2006/metadata/properties"/>
-    <ds:schemaRef ds:uri="http://schemas.microsoft.com/office/infopath/2007/PartnerControls"/>
-  </ds:schemaRefs>
-</ds:datastoreItem>
+<file path=customXml/item2.xml><?xml version="1.0" encoding="utf-8"?>
+<?mso-contentType ?>
+<FormTemplates xmlns="http://schemas.microsoft.com/sharepoint/v3/contenttype/forms">
+  <Display>DocumentLibraryForm</Display>
+  <Edit>DocumentLibraryForm</Edit>
+  <New>DocumentLibraryForm</New>
+</FormTemplates>
 </file>
 
-<file path=customXml/itemProps2.xml><?xml version="1.0" encoding="utf-8"?>
-<ds:datastoreItem xmlns:ds="http://schemas.openxmlformats.org/officeDocument/2006/customXml" ds:itemID="{C9580C2F-D4B9-47CE-AF91-B4B44FBAC46B}">
-  <ds:schemaRefs>
-    <ds:schemaRef ds:uri="http://schemas.microsoft.com/sharepoint/v3/contenttype/forms"/>
-  </ds:schemaRefs>
-</ds:datastoreItem>
+<file path=customXml/item3.xml><?xml version="1.0" encoding="utf-8"?>
+<p:properties xmlns:p="http://schemas.microsoft.com/office/2006/metadata/properties" xmlns:xsi="http://www.w3.org/2001/XMLSchema-instance" xmlns:pc="http://schemas.microsoft.com/office/infopath/2007/PartnerControls">
+  <documentManagement/>
+</p:properties>
 </file>
 
-<file path=customXml/itemProps3.xml><?xml version="1.0" encoding="utf-8"?>
+<file path=customXml/itemProps1.xml><?xml version="1.0" encoding="utf-8"?>
 <ds:datastoreItem xmlns:ds="http://schemas.openxmlformats.org/officeDocument/2006/customXml" ds:itemID="{274B84DC-E8EB-4B0A-81F2-F11ECE2738C1}">
   <ds:schemaRefs>
     <ds:schemaRef ds:uri="http://schemas.microsoft.com/office/2006/metadata/contentType"/>
@@ -4733,4 +4768,21 @@
     <ds:schemaRef ds:uri="http://schemas.microsoft.com/internal/obd"/>
   </ds:schemaRefs>
 </ds:datastoreItem>
+</file>
+
+<file path=customXml/itemProps2.xml><?xml version="1.0" encoding="utf-8"?>
+<ds:datastoreItem xmlns:ds="http://schemas.openxmlformats.org/officeDocument/2006/customXml" ds:itemID="{C9580C2F-D4B9-47CE-AF91-B4B44FBAC46B}">
+  <ds:schemaRefs>
+    <ds:schemaRef ds:uri="http://schemas.microsoft.com/sharepoint/v3/contenttype/forms"/>
+  </ds:schemaRefs>
+</ds:datastoreItem>
+</file>
+
+<file path=customXml/itemProps3.xml><?xml version="1.0" encoding="utf-8"?>
+<ds:datastoreItem xmlns:ds="http://schemas.openxmlformats.org/officeDocument/2006/customXml" ds:itemID="{E30B9839-BA84-40DB-A248-02B18ECB5FA1}">
+  <ds:schemaRefs>
+    <ds:schemaRef ds:uri="http://schemas.microsoft.com/office/2006/metadata/properties"/>
+    <ds:schemaRef ds:uri="http://schemas.microsoft.com/office/infopath/2007/PartnerControls"/>
+  </ds:schemaRefs>
+</ds:datastoreItem>
 </file>
</xml_diff>